<commit_message>
update from utf-8 to iso-8859-1 allows accepting Latin accentuation and punctuation marks
</commit_message>
<xml_diff>
--- a/Data/Event Certificate Template.docx
+++ b/Data/Event Certificate Template.docx
@@ -47,7 +47,7 @@
     </w:p>
     <w:tbl>
       <w:tblPr>
-        <w:tblStyle w:val="TableGrid"/>
+        <w:tblStyle w:val="Tablaconcuadrcula"/>
         <w:tblpPr w:leftFromText="180" w:rightFromText="180" w:vertAnchor="text" w:tblpY="1"/>
         <w:tblOverlap w:val="never"/>
         <w:tblW w:w="0" w:type="auto"/>
@@ -357,7 +357,7 @@
 <w:hdr xmlns:wpc="http://schemas.microsoft.com/office/word/2010/wordprocessingCanvas" xmlns:cx="http://schemas.microsoft.com/office/drawing/2014/chartex" xmlns:cx1="http://schemas.microsoft.com/office/drawing/2015/9/8/chartex" xmlns:cx2="http://schemas.microsoft.com/office/drawing/2015/10/21/chartex" xmlns:cx3="http://schemas.microsoft.com/office/drawing/2016/5/9/chartex" xmlns:cx4="http://schemas.microsoft.com/office/drawing/2016/5/10/chartex" xmlns:cx5="http://schemas.microsoft.com/office/drawing/2016/5/11/chartex" xmlns:cx6="http://schemas.microsoft.com/office/drawing/2016/5/12/chartex" xmlns:cx7="http://schemas.microsoft.com/office/drawing/2016/5/13/chartex" xmlns:cx8="http://schemas.microsoft.com/office/drawing/2016/5/14/chartex" xmlns:mc="http://schemas.openxmlformats.org/markup-compatibility/2006" xmlns:aink="http://schemas.microsoft.com/office/drawing/2016/ink" xmlns:am3d="http://schemas.microsoft.com/office/drawing/2017/model3d" xmlns:o="urn:schemas-microsoft-com:office:office" xmlns:oel="http://schemas.microsoft.com/office/2019/extlst" xmlns:r="http://schemas.openxmlformats.org/officeDocument/2006/relationships" xmlns:m="http://schemas.openxmlformats.org/officeDocument/2006/math" xmlns:v="urn:schemas-microsoft-com:vml" xmlns:wp14="http://schemas.microsoft.com/office/word/2010/wordprocessingDrawing" xmlns:wp="http://schemas.openxmlformats.org/drawingml/2006/wordprocessingDrawing" xmlns:w10="urn:schemas-microsoft-com:office:word" xmlns:w="http://schemas.openxmlformats.org/wordprocessingml/2006/main" xmlns:w14="http://schemas.microsoft.com/office/word/2010/wordml" xmlns:w15="http://schemas.microsoft.com/office/word/2012/wordml" xmlns:w16cex="http://schemas.microsoft.com/office/word/2018/wordml/cex" xmlns:w16cid="http://schemas.microsoft.com/office/word/2016/wordml/cid" xmlns:w16="http://schemas.microsoft.com/office/word/2018/wordml" xmlns:w16sdtdh="http://schemas.microsoft.com/office/word/2020/wordml/sdtdatahash" xmlns:w16se="http://schemas.microsoft.com/office/word/2015/wordml/symex" xmlns:wpg="http://schemas.microsoft.com/office/word/2010/wordprocessingGroup" xmlns:wpi="http://schemas.microsoft.com/office/word/2010/wordprocessingInk" xmlns:wne="http://schemas.microsoft.com/office/word/2006/wordml" xmlns:wps="http://schemas.microsoft.com/office/word/2010/wordprocessingShape" mc:Ignorable="w14 w15 w16se w16cid w16 w16cex w16sdtdh wp14">
   <w:p>
     <w:pPr>
-      <w:pStyle w:val="Header"/>
+      <w:pStyle w:val="Encabezado"/>
     </w:pPr>
     <w:r>
       <w:rPr>
@@ -822,13 +822,13 @@
     <w:name w:val="Normal"/>
     <w:qFormat/>
   </w:style>
-  <w:style w:type="character" w:default="1" w:styleId="DefaultParagraphFont">
+  <w:style w:type="character" w:default="1" w:styleId="Fuentedeprrafopredeter">
     <w:name w:val="Default Paragraph Font"/>
     <w:uiPriority w:val="1"/>
     <w:semiHidden/>
     <w:unhideWhenUsed/>
   </w:style>
-  <w:style w:type="table" w:default="1" w:styleId="TableNormal">
+  <w:style w:type="table" w:default="1" w:styleId="Tablanormal">
     <w:name w:val="Normal Table"/>
     <w:uiPriority w:val="99"/>
     <w:semiHidden/>
@@ -843,16 +843,16 @@
       </w:tblCellMar>
     </w:tblPr>
   </w:style>
-  <w:style w:type="numbering" w:default="1" w:styleId="NoList">
+  <w:style w:type="numbering" w:default="1" w:styleId="Sinlista">
     <w:name w:val="No List"/>
     <w:uiPriority w:val="99"/>
     <w:semiHidden/>
     <w:unhideWhenUsed/>
   </w:style>
-  <w:style w:type="paragraph" w:styleId="Header">
+  <w:style w:type="paragraph" w:styleId="Encabezado">
     <w:name w:val="header"/>
     <w:basedOn w:val="Normal"/>
-    <w:link w:val="HeaderChar"/>
+    <w:link w:val="EncabezadoCar"/>
     <w:uiPriority w:val="99"/>
     <w:unhideWhenUsed/>
     <w:rsid w:val="00FE6282"/>
@@ -864,17 +864,17 @@
       <w:spacing w:after="0" w:line="240" w:lineRule="auto"/>
     </w:pPr>
   </w:style>
-  <w:style w:type="character" w:customStyle="1" w:styleId="HeaderChar">
-    <w:name w:val="Header Char"/>
-    <w:basedOn w:val="DefaultParagraphFont"/>
-    <w:link w:val="Header"/>
+  <w:style w:type="character" w:customStyle="1" w:styleId="EncabezadoCar">
+    <w:name w:val="Encabezado Car"/>
+    <w:basedOn w:val="Fuentedeprrafopredeter"/>
+    <w:link w:val="Encabezado"/>
     <w:uiPriority w:val="99"/>
     <w:rsid w:val="00FE6282"/>
   </w:style>
-  <w:style w:type="paragraph" w:styleId="Footer">
+  <w:style w:type="paragraph" w:styleId="Piedepgina">
     <w:name w:val="footer"/>
     <w:basedOn w:val="Normal"/>
-    <w:link w:val="FooterChar"/>
+    <w:link w:val="PiedepginaCar"/>
     <w:uiPriority w:val="99"/>
     <w:unhideWhenUsed/>
     <w:rsid w:val="00FE6282"/>
@@ -886,16 +886,16 @@
       <w:spacing w:after="0" w:line="240" w:lineRule="auto"/>
     </w:pPr>
   </w:style>
-  <w:style w:type="character" w:customStyle="1" w:styleId="FooterChar">
-    <w:name w:val="Footer Char"/>
-    <w:basedOn w:val="DefaultParagraphFont"/>
-    <w:link w:val="Footer"/>
+  <w:style w:type="character" w:customStyle="1" w:styleId="PiedepginaCar">
+    <w:name w:val="Pie de página Car"/>
+    <w:basedOn w:val="Fuentedeprrafopredeter"/>
+    <w:link w:val="Piedepgina"/>
     <w:uiPriority w:val="99"/>
     <w:rsid w:val="00FE6282"/>
   </w:style>
-  <w:style w:type="table" w:styleId="TableGrid">
+  <w:style w:type="table" w:styleId="Tablaconcuadrcula">
     <w:name w:val="Table Grid"/>
-    <w:basedOn w:val="TableNormal"/>
+    <w:basedOn w:val="Tablanormal"/>
     <w:uiPriority w:val="39"/>
     <w:rsid w:val="00EF2ABE"/>
     <w:pPr>
@@ -1211,23 +1211,6 @@
 </file>
 
 <file path=customXml/item1.xml><?xml version="1.0" encoding="utf-8"?>
-<p:properties xmlns:p="http://schemas.microsoft.com/office/2006/metadata/properties" xmlns:xsi="http://www.w3.org/2001/XMLSchema-instance" xmlns:pc="http://schemas.microsoft.com/office/infopath/2007/PartnerControls">
-  <documentManagement>
-    <MediaServiceKeyPoints xmlns="6d3b3f7c-4b71-40c9-8fff-4f7fb96ddea0" xsi:nil="true"/>
-  </documentManagement>
-</p:properties>
-</file>
-
-<file path=customXml/item2.xml><?xml version="1.0" encoding="utf-8"?>
-<?mso-contentType ?>
-<FormTemplates xmlns="http://schemas.microsoft.com/sharepoint/v3/contenttype/forms">
-  <Display>DocumentLibraryForm</Display>
-  <Edit>DocumentLibraryForm</Edit>
-  <New>DocumentLibraryForm</New>
-</FormTemplates>
-</file>
-
-<file path=customXml/item3.xml><?xml version="1.0" encoding="utf-8"?>
 <ct:contentTypeSchema xmlns:ct="http://schemas.microsoft.com/office/2006/metadata/contentType" xmlns:ma="http://schemas.microsoft.com/office/2006/metadata/properties/metaAttributes" ct:_="" ma:_="" ma:contentTypeName="Document" ma:contentTypeID="0x010100F6B78FCE4F94D941B32D6B6061C29C09" ma:contentTypeVersion="11" ma:contentTypeDescription="Create a new document." ma:contentTypeScope="" ma:versionID="3b2d44ca5048579e68def267eed691f6">
   <xsd:schema xmlns:xsd="http://www.w3.org/2001/XMLSchema" xmlns:xs="http://www.w3.org/2001/XMLSchema" xmlns:p="http://schemas.microsoft.com/office/2006/metadata/properties" xmlns:ns2="976fdccd-ca8b-4477-a16f-3129ac8e5ee5" xmlns:ns3="6d3b3f7c-4b71-40c9-8fff-4f7fb96ddea0" targetNamespace="http://schemas.microsoft.com/office/2006/metadata/properties" ma:root="true" ma:fieldsID="16f60377df13c2fc7fb6cf239c3a9bc5" ns2:_="" ns3:_="">
     <xsd:import namespace="976fdccd-ca8b-4477-a16f-3129ac8e5ee5"/>
@@ -1438,25 +1421,24 @@
 </ct:contentTypeSchema>
 </file>
 
-<file path=customXml/itemProps1.xml><?xml version="1.0" encoding="utf-8"?>
-<ds:datastoreItem xmlns:ds="http://schemas.openxmlformats.org/officeDocument/2006/customXml" ds:itemID="{ECCAB506-C937-4E4E-80D2-9CAA96D942BE}">
-  <ds:schemaRefs>
-    <ds:schemaRef ds:uri="http://schemas.microsoft.com/office/2006/metadata/properties"/>
-    <ds:schemaRef ds:uri="http://schemas.microsoft.com/office/infopath/2007/PartnerControls"/>
-    <ds:schemaRef ds:uri="6d3b3f7c-4b71-40c9-8fff-4f7fb96ddea0"/>
-  </ds:schemaRefs>
-</ds:datastoreItem>
+<file path=customXml/item2.xml><?xml version="1.0" encoding="utf-8"?>
+<?mso-contentType ?>
+<FormTemplates xmlns="http://schemas.microsoft.com/sharepoint/v3/contenttype/forms">
+  <Display>DocumentLibraryForm</Display>
+  <Edit>DocumentLibraryForm</Edit>
+  <New>DocumentLibraryForm</New>
+</FormTemplates>
 </file>
 
-<file path=customXml/itemProps2.xml><?xml version="1.0" encoding="utf-8"?>
-<ds:datastoreItem xmlns:ds="http://schemas.openxmlformats.org/officeDocument/2006/customXml" ds:itemID="{64E2DC13-4F1E-4661-A75F-99BFF40A4314}">
-  <ds:schemaRefs>
-    <ds:schemaRef ds:uri="http://schemas.microsoft.com/sharepoint/v3/contenttype/forms"/>
-  </ds:schemaRefs>
-</ds:datastoreItem>
+<file path=customXml/item3.xml><?xml version="1.0" encoding="utf-8"?>
+<p:properties xmlns:p="http://schemas.microsoft.com/office/2006/metadata/properties" xmlns:xsi="http://www.w3.org/2001/XMLSchema-instance" xmlns:pc="http://schemas.microsoft.com/office/infopath/2007/PartnerControls">
+  <documentManagement>
+    <MediaServiceKeyPoints xmlns="6d3b3f7c-4b71-40c9-8fff-4f7fb96ddea0" xsi:nil="true"/>
+  </documentManagement>
+</p:properties>
 </file>
 
-<file path=customXml/itemProps3.xml><?xml version="1.0" encoding="utf-8"?>
+<file path=customXml/itemProps1.xml><?xml version="1.0" encoding="utf-8"?>
 <ds:datastoreItem xmlns:ds="http://schemas.openxmlformats.org/officeDocument/2006/customXml" ds:itemID="{7E6C3826-9857-4421-A65F-F92BC3CFDBDD}">
   <ds:schemaRefs>
     <ds:schemaRef ds:uri="http://schemas.microsoft.com/office/2006/metadata/contentType"/>
@@ -1473,4 +1455,22 @@
     <ds:schemaRef ds:uri="http://schemas.microsoft.com/internal/obd"/>
   </ds:schemaRefs>
 </ds:datastoreItem>
+</file>
+
+<file path=customXml/itemProps2.xml><?xml version="1.0" encoding="utf-8"?>
+<ds:datastoreItem xmlns:ds="http://schemas.openxmlformats.org/officeDocument/2006/customXml" ds:itemID="{64E2DC13-4F1E-4661-A75F-99BFF40A4314}">
+  <ds:schemaRefs>
+    <ds:schemaRef ds:uri="http://schemas.microsoft.com/sharepoint/v3/contenttype/forms"/>
+  </ds:schemaRefs>
+</ds:datastoreItem>
+</file>
+
+<file path=customXml/itemProps3.xml><?xml version="1.0" encoding="utf-8"?>
+<ds:datastoreItem xmlns:ds="http://schemas.openxmlformats.org/officeDocument/2006/customXml" ds:itemID="{ECCAB506-C937-4E4E-80D2-9CAA96D942BE}">
+  <ds:schemaRefs>
+    <ds:schemaRef ds:uri="http://schemas.microsoft.com/office/2006/metadata/properties"/>
+    <ds:schemaRef ds:uri="http://schemas.microsoft.com/office/infopath/2007/PartnerControls"/>
+    <ds:schemaRef ds:uri="6d3b3f7c-4b71-40c9-8fff-4f7fb96ddea0"/>
+  </ds:schemaRefs>
+</ds:datastoreItem>
 </file>
</xml_diff>